<commit_message>
Alterações finais no README
</commit_message>
<xml_diff>
--- a/src/Readme.docx
+++ b/src/Readme.docx
@@ -3,10 +3,19 @@
 <w:document xmlns:wpc="http://schemas.microsoft.com/office/word/2010/wordprocessingCanvas" xmlns:cx="http://schemas.microsoft.com/office/drawing/2014/chartex" xmlns:cx1="http://schemas.microsoft.com/office/drawing/2015/9/8/chartex" xmlns:cx2="http://schemas.microsoft.com/office/drawing/2015/10/21/chartex" xmlns:cx3="http://schemas.microsoft.com/office/drawing/2016/5/9/chartex" xmlns:cx4="http://schemas.microsoft.com/office/drawing/2016/5/10/chartex" xmlns:cx5="http://schemas.microsoft.com/office/drawing/2016/5/11/chartex" xmlns:cx6="http://schemas.microsoft.com/office/drawing/2016/5/12/chartex" xmlns:cx7="http://schemas.microsoft.com/office/drawing/2016/5/13/chartex" xmlns:cx8="http://schemas.microsoft.com/office/drawing/2016/5/14/chartex" xmlns:mc="http://schemas.openxmlformats.org/markup-compatibility/2006" xmlns:aink="http://schemas.microsoft.com/office/drawing/2016/ink" xmlns:am3d="http://schemas.microsoft.com/office/drawing/2017/model3d" xmlns:o="urn:schemas-microsoft-com:office:office" xmlns:oel="http://schemas.microsoft.com/office/2019/extlst" xmlns:r="http://schemas.openxmlformats.org/officeDocument/2006/relationships" xmlns:m="http://schemas.openxmlformats.org/officeDocument/2006/math" xmlns:v="urn:schemas-microsoft-com:vml" xmlns:wp14="http://schemas.microsoft.com/office/word/2010/wordprocessingDrawing" xmlns:wp="http://schemas.openxmlformats.org/drawingml/2006/wordprocessingDrawing" xmlns:w10="urn:schemas-microsoft-com:office:word" xmlns:w="http://schemas.openxmlformats.org/wordprocessingml/2006/main" xmlns:w14="http://schemas.microsoft.com/office/word/2010/wordml" xmlns:w15="http://schemas.microsoft.com/office/word/2012/wordml" xmlns:w16cex="http://schemas.microsoft.com/office/word/2018/wordml/cex" xmlns:w16cid="http://schemas.microsoft.com/office/word/2016/wordml/cid" xmlns:w16="http://schemas.microsoft.com/office/word/2018/wordml" xmlns:w16sdtdh="http://schemas.microsoft.com/office/word/2020/wordml/sdtdatahash" xmlns:w16se="http://schemas.microsoft.com/office/word/2015/wordml/symex" xmlns:wpg="http://schemas.microsoft.com/office/word/2010/wordprocessingGroup" xmlns:wpi="http://schemas.microsoft.com/office/word/2010/wordprocessingInk" xmlns:wne="http://schemas.microsoft.com/office/word/2006/wordml" xmlns:wps="http://schemas.microsoft.com/office/word/2010/wordprocessingShape" mc:Ignorable="w14 w15 w16se w16cid w16 w16cex w16sdtdh wp14">
   <w:body>
     <w:p>
+      <w:pPr>
+        <w:jc w:val="both"/>
+        <w:rPr>
+          <w:sz w:val="40"/>
+          <w:szCs w:val="40"/>
+        </w:rPr>
+      </w:pPr>
       <w:r>
         <w:rPr>
           <w:b/>
           <w:bCs/>
+          <w:sz w:val="40"/>
+          <w:szCs w:val="40"/>
         </w:rPr>
         <w:t xml:space="preserve"># Criptografia para as </w:t>
       </w:r>
@@ -15,668 +24,1841 @@
         <w:rPr>
           <w:b/>
           <w:bCs/>
+          <w:sz w:val="40"/>
+          <w:szCs w:val="40"/>
         </w:rPr>
         <w:t>Julietes</w:t>
       </w:r>
       <w:proofErr w:type="spellEnd"/>
     </w:p>
-    <w:p/>
-    <w:p>
+    <w:p>
+      <w:pPr>
+        <w:jc w:val="both"/>
+        <w:rPr>
+          <w:sz w:val="40"/>
+          <w:szCs w:val="40"/>
+        </w:rPr>
+      </w:pPr>
+    </w:p>
+    <w:p>
+      <w:pPr>
+        <w:jc w:val="both"/>
+        <w:rPr>
+          <w:sz w:val="40"/>
+          <w:szCs w:val="40"/>
+        </w:rPr>
+      </w:pPr>
       <w:r>
         <w:rPr>
           <w:b/>
           <w:bCs/>
+          <w:sz w:val="40"/>
+          <w:szCs w:val="40"/>
         </w:rPr>
         <w:t>## Índice</w:t>
       </w:r>
     </w:p>
-    <w:p/>
-    <w:p>
-      <w:r>
+    <w:p>
+      <w:pPr>
+        <w:jc w:val="both"/>
+        <w:rPr>
+          <w:sz w:val="40"/>
+          <w:szCs w:val="40"/>
+        </w:rPr>
+      </w:pPr>
+    </w:p>
+    <w:p>
+      <w:pPr>
+        <w:jc w:val="both"/>
+        <w:rPr>
+          <w:sz w:val="40"/>
+          <w:szCs w:val="40"/>
+        </w:rPr>
+      </w:pPr>
+      <w:r>
+        <w:rPr>
+          <w:sz w:val="40"/>
+          <w:szCs w:val="40"/>
+        </w:rPr>
         <w:t xml:space="preserve">* [1. </w:t>
       </w:r>
       <w:proofErr w:type="gramStart"/>
       <w:r>
+        <w:rPr>
+          <w:sz w:val="40"/>
+          <w:szCs w:val="40"/>
+        </w:rPr>
         <w:t>Apresentação](</w:t>
       </w:r>
       <w:proofErr w:type="gramEnd"/>
       <w:r>
         <w:rPr>
+          <w:sz w:val="40"/>
+          <w:szCs w:val="40"/>
           <w:u w:val="single"/>
         </w:rPr>
         <w:t>#1-Apresentação</w:t>
       </w:r>
       <w:r>
+        <w:rPr>
+          <w:sz w:val="40"/>
+          <w:szCs w:val="40"/>
+        </w:rPr>
         <w:t>)</w:t>
       </w:r>
     </w:p>
     <w:p>
-      <w:r>
+      <w:pPr>
+        <w:jc w:val="both"/>
+        <w:rPr>
+          <w:sz w:val="40"/>
+          <w:szCs w:val="40"/>
+        </w:rPr>
+      </w:pPr>
+      <w:r>
+        <w:rPr>
+          <w:sz w:val="40"/>
+          <w:szCs w:val="40"/>
+        </w:rPr>
         <w:t xml:space="preserve">* [2. Um pouco de </w:t>
       </w:r>
       <w:proofErr w:type="gramStart"/>
       <w:r>
+        <w:rPr>
+          <w:sz w:val="40"/>
+          <w:szCs w:val="40"/>
+        </w:rPr>
         <w:t>história](</w:t>
       </w:r>
       <w:proofErr w:type="gramEnd"/>
       <w:r>
+        <w:rPr>
+          <w:sz w:val="40"/>
+          <w:szCs w:val="40"/>
+        </w:rPr>
         <w:t>#2-Um pouco de história)</w:t>
       </w:r>
     </w:p>
     <w:p>
-      <w:r>
+      <w:pPr>
+        <w:jc w:val="both"/>
+        <w:rPr>
+          <w:sz w:val="40"/>
+          <w:szCs w:val="40"/>
+        </w:rPr>
+      </w:pPr>
+      <w:r>
+        <w:rPr>
+          <w:sz w:val="40"/>
+          <w:szCs w:val="40"/>
+        </w:rPr>
         <w:t xml:space="preserve">* [3. </w:t>
       </w:r>
       <w:proofErr w:type="gramStart"/>
       <w:r>
+        <w:rPr>
+          <w:sz w:val="40"/>
+          <w:szCs w:val="40"/>
+        </w:rPr>
         <w:t>Funcionalidades](</w:t>
       </w:r>
       <w:proofErr w:type="gramEnd"/>
       <w:r>
         <w:rPr>
+          <w:sz w:val="40"/>
+          <w:szCs w:val="40"/>
           <w:u w:val="single"/>
         </w:rPr>
         <w:t>#3-Funcionalidades</w:t>
       </w:r>
       <w:r>
+        <w:rPr>
+          <w:sz w:val="40"/>
+          <w:szCs w:val="40"/>
+        </w:rPr>
         <w:t>)</w:t>
       </w:r>
     </w:p>
     <w:p>
-      <w:r>
+      <w:pPr>
+        <w:jc w:val="both"/>
+        <w:rPr>
+          <w:sz w:val="40"/>
+          <w:szCs w:val="40"/>
+        </w:rPr>
+      </w:pPr>
+      <w:r>
+        <w:rPr>
+          <w:sz w:val="40"/>
+          <w:szCs w:val="40"/>
+        </w:rPr>
         <w:t xml:space="preserve">* [4. </w:t>
       </w:r>
       <w:proofErr w:type="gramStart"/>
       <w:r>
+        <w:rPr>
+          <w:sz w:val="40"/>
+          <w:szCs w:val="40"/>
+        </w:rPr>
         <w:t>Desenvolvimento](</w:t>
       </w:r>
       <w:proofErr w:type="gramEnd"/>
       <w:r>
         <w:rPr>
+          <w:sz w:val="40"/>
+          <w:szCs w:val="40"/>
           <w:u w:val="single"/>
         </w:rPr>
         <w:t>#5-Desenvolvimento</w:t>
       </w:r>
       <w:r>
+        <w:rPr>
+          <w:sz w:val="40"/>
+          <w:szCs w:val="40"/>
+        </w:rPr>
         <w:t>)</w:t>
       </w:r>
     </w:p>
     <w:p>
-      <w:r>
+      <w:pPr>
+        <w:jc w:val="both"/>
+        <w:rPr>
+          <w:sz w:val="40"/>
+          <w:szCs w:val="40"/>
+        </w:rPr>
+      </w:pPr>
+      <w:r>
+        <w:rPr>
+          <w:sz w:val="40"/>
+          <w:szCs w:val="40"/>
+        </w:rPr>
         <w:t xml:space="preserve">* [5. Definição dos </w:t>
       </w:r>
       <w:proofErr w:type="gramStart"/>
       <w:r>
+        <w:rPr>
+          <w:sz w:val="40"/>
+          <w:szCs w:val="40"/>
+        </w:rPr>
         <w:t>usuários](</w:t>
       </w:r>
       <w:proofErr w:type="gramEnd"/>
       <w:r>
+        <w:rPr>
+          <w:sz w:val="40"/>
+          <w:szCs w:val="40"/>
+        </w:rPr>
         <w:t>#5-Definição dos usuários)</w:t>
       </w:r>
     </w:p>
     <w:p>
-      <w:r>
+      <w:pPr>
+        <w:jc w:val="both"/>
+        <w:rPr>
+          <w:sz w:val="40"/>
+          <w:szCs w:val="40"/>
+        </w:rPr>
+      </w:pPr>
+      <w:r>
+        <w:rPr>
+          <w:sz w:val="40"/>
+          <w:szCs w:val="40"/>
+        </w:rPr>
         <w:t xml:space="preserve">* [6. Instruções de </w:t>
       </w:r>
       <w:proofErr w:type="gramStart"/>
       <w:r>
+        <w:rPr>
+          <w:sz w:val="40"/>
+          <w:szCs w:val="40"/>
+        </w:rPr>
         <w:t>uso](</w:t>
       </w:r>
       <w:proofErr w:type="gramEnd"/>
       <w:r>
+        <w:rPr>
+          <w:sz w:val="40"/>
+          <w:szCs w:val="40"/>
+        </w:rPr>
         <w:t>#6-instruções de uso)</w:t>
       </w:r>
     </w:p>
     <w:p>
-      <w:r>
+      <w:pPr>
+        <w:jc w:val="both"/>
+        <w:rPr>
+          <w:sz w:val="40"/>
+          <w:szCs w:val="40"/>
+        </w:rPr>
+      </w:pPr>
+      <w:r>
+        <w:rPr>
+          <w:sz w:val="40"/>
+          <w:szCs w:val="40"/>
+        </w:rPr>
         <w:t xml:space="preserve">* [7. Limitações da </w:t>
       </w:r>
       <w:proofErr w:type="gramStart"/>
       <w:r>
+        <w:rPr>
+          <w:sz w:val="40"/>
+          <w:szCs w:val="40"/>
+        </w:rPr>
         <w:t>aplicação](</w:t>
       </w:r>
       <w:proofErr w:type="gramEnd"/>
       <w:r>
+        <w:rPr>
+          <w:sz w:val="40"/>
+          <w:szCs w:val="40"/>
+        </w:rPr>
         <w:t>#7-Limitações da aplicação)</w:t>
       </w:r>
     </w:p>
     <w:p>
-      <w:r>
+      <w:pPr>
+        <w:jc w:val="both"/>
+        <w:rPr>
+          <w:sz w:val="40"/>
+          <w:szCs w:val="40"/>
+        </w:rPr>
+      </w:pPr>
+      <w:r>
+        <w:rPr>
+          <w:sz w:val="40"/>
+          <w:szCs w:val="40"/>
+        </w:rPr>
         <w:t>***</w:t>
       </w:r>
     </w:p>
-    <w:p/>
-    <w:p>
+    <w:p>
+      <w:pPr>
+        <w:jc w:val="both"/>
+        <w:rPr>
+          <w:sz w:val="40"/>
+          <w:szCs w:val="40"/>
+        </w:rPr>
+      </w:pPr>
+    </w:p>
+    <w:p>
+      <w:pPr>
+        <w:jc w:val="both"/>
+        <w:rPr>
+          <w:sz w:val="40"/>
+          <w:szCs w:val="40"/>
+        </w:rPr>
+      </w:pPr>
       <w:r>
         <w:rPr>
           <w:b/>
           <w:bCs/>
+          <w:sz w:val="40"/>
+          <w:szCs w:val="40"/>
         </w:rPr>
         <w:t>## 1. Apresentação</w:t>
       </w:r>
     </w:p>
-    <w:p/>
-    <w:p>
-      <w:r>
+    <w:p>
+      <w:pPr>
+        <w:jc w:val="both"/>
+        <w:rPr>
+          <w:sz w:val="40"/>
+          <w:szCs w:val="40"/>
+        </w:rPr>
+      </w:pPr>
+    </w:p>
+    <w:p>
+      <w:pPr>
+        <w:jc w:val="both"/>
+        <w:rPr>
+          <w:sz w:val="40"/>
+          <w:szCs w:val="40"/>
+        </w:rPr>
+      </w:pPr>
+      <w:r>
+        <w:rPr>
+          <w:sz w:val="40"/>
+          <w:szCs w:val="40"/>
+        </w:rPr>
         <w:t>Em um multiverso, onde a história de Romeu e Julieta pode ter um final feliz a Criptografia pode ser de grande ajuda para enviar românticas mensagens secretas...</w:t>
       </w:r>
     </w:p>
     <w:p>
-      <w:r>
+      <w:pPr>
+        <w:jc w:val="both"/>
+        <w:rPr>
+          <w:sz w:val="40"/>
+          <w:szCs w:val="40"/>
+        </w:rPr>
+      </w:pPr>
+      <w:r>
+        <w:rPr>
+          <w:sz w:val="40"/>
+          <w:szCs w:val="40"/>
+        </w:rPr>
+        <w:lastRenderedPageBreak/>
         <w:t>E você já sentiu dificuldades em expressar os seus sentimentos por algum motivo? Como vergonha? Medo? Ou insegurança?</w:t>
       </w:r>
     </w:p>
     <w:p>
-      <w:r>
+      <w:pPr>
+        <w:jc w:val="both"/>
+        <w:rPr>
+          <w:sz w:val="40"/>
+          <w:szCs w:val="40"/>
+        </w:rPr>
+      </w:pPr>
+      <w:r>
+        <w:rPr>
+          <w:sz w:val="40"/>
+          <w:szCs w:val="40"/>
+        </w:rPr>
         <w:t xml:space="preserve">Se a sua resposta for sim, o "Criptografia para </w:t>
       </w:r>
       <w:proofErr w:type="spellStart"/>
       <w:r>
+        <w:rPr>
+          <w:sz w:val="40"/>
+          <w:szCs w:val="40"/>
+        </w:rPr>
         <w:t>Julietes</w:t>
       </w:r>
       <w:proofErr w:type="spellEnd"/>
       <w:r>
+        <w:rPr>
+          <w:sz w:val="40"/>
+          <w:szCs w:val="40"/>
+        </w:rPr>
         <w:t>" é perfeito para você!!!</w:t>
       </w:r>
     </w:p>
     <w:p>
-      <w:r>
+      <w:pPr>
+        <w:jc w:val="both"/>
+        <w:rPr>
+          <w:sz w:val="40"/>
+          <w:szCs w:val="40"/>
+        </w:rPr>
+      </w:pPr>
+      <w:r>
+        <w:rPr>
+          <w:sz w:val="40"/>
+          <w:szCs w:val="40"/>
+        </w:rPr>
         <w:t xml:space="preserve">Para </w:t>
       </w:r>
       <w:proofErr w:type="gramStart"/>
       <w:r>
+        <w:rPr>
+          <w:sz w:val="40"/>
+          <w:szCs w:val="40"/>
+        </w:rPr>
         <w:t xml:space="preserve">utiliza - </w:t>
       </w:r>
       <w:proofErr w:type="spellStart"/>
       <w:r>
+        <w:rPr>
+          <w:sz w:val="40"/>
+          <w:szCs w:val="40"/>
+        </w:rPr>
         <w:t>lo</w:t>
       </w:r>
       <w:proofErr w:type="spellEnd"/>
       <w:proofErr w:type="gramEnd"/>
       <w:r>
+        <w:rPr>
+          <w:sz w:val="40"/>
+          <w:szCs w:val="40"/>
+        </w:rPr>
         <w:t xml:space="preserve"> não existe limite de idade, gênero, ou qualquer tipo de distinção. Assim como o amor é livre a 'Criptografia para as </w:t>
       </w:r>
       <w:proofErr w:type="spellStart"/>
       <w:r>
+        <w:rPr>
+          <w:sz w:val="40"/>
+          <w:szCs w:val="40"/>
+        </w:rPr>
         <w:t>Julietes</w:t>
       </w:r>
       <w:proofErr w:type="spellEnd"/>
       <w:r>
+        <w:rPr>
+          <w:sz w:val="40"/>
+          <w:szCs w:val="40"/>
+        </w:rPr>
         <w:t xml:space="preserve">' é para </w:t>
       </w:r>
       <w:proofErr w:type="spellStart"/>
       <w:r>
+        <w:rPr>
+          <w:sz w:val="40"/>
+          <w:szCs w:val="40"/>
+        </w:rPr>
         <w:t>todes</w:t>
       </w:r>
       <w:proofErr w:type="spellEnd"/>
       <w:r>
+        <w:rPr>
+          <w:sz w:val="40"/>
+          <w:szCs w:val="40"/>
+        </w:rPr>
         <w:t xml:space="preserve"> os públicos e para </w:t>
       </w:r>
       <w:proofErr w:type="spellStart"/>
       <w:r>
+        <w:rPr>
+          <w:sz w:val="40"/>
+          <w:szCs w:val="40"/>
+        </w:rPr>
         <w:t>todes</w:t>
       </w:r>
       <w:proofErr w:type="spellEnd"/>
       <w:r>
+        <w:rPr>
+          <w:sz w:val="40"/>
+          <w:szCs w:val="40"/>
+        </w:rPr>
         <w:t xml:space="preserve"> os apaixonados!!!</w:t>
       </w:r>
     </w:p>
-    <w:p/>
-    <w:p>
+    <w:p>
+      <w:pPr>
+        <w:jc w:val="both"/>
+        <w:rPr>
+          <w:sz w:val="40"/>
+          <w:szCs w:val="40"/>
+        </w:rPr>
+      </w:pPr>
+    </w:p>
+    <w:p>
+      <w:pPr>
+        <w:jc w:val="both"/>
+        <w:rPr>
+          <w:sz w:val="40"/>
+          <w:szCs w:val="40"/>
+        </w:rPr>
+      </w:pPr>
       <w:r>
         <w:rPr>
           <w:b/>
           <w:bCs/>
+          <w:sz w:val="40"/>
+          <w:szCs w:val="40"/>
         </w:rPr>
         <w:t>## 2. Um pouco de história</w:t>
       </w:r>
     </w:p>
-    <w:p/>
-    <w:p>
-      <w:r>
+    <w:p>
+      <w:pPr>
+        <w:jc w:val="both"/>
+        <w:rPr>
+          <w:sz w:val="40"/>
+          <w:szCs w:val="40"/>
+        </w:rPr>
+      </w:pPr>
+    </w:p>
+    <w:p>
+      <w:pPr>
+        <w:jc w:val="both"/>
+        <w:rPr>
+          <w:sz w:val="40"/>
+          <w:szCs w:val="40"/>
+        </w:rPr>
+      </w:pPr>
+      <w:r>
+        <w:rPr>
+          <w:sz w:val="40"/>
+          <w:szCs w:val="40"/>
+        </w:rPr>
         <w:t xml:space="preserve">Cifrar significa codificar. A [cifra de </w:t>
       </w:r>
       <w:proofErr w:type="gramStart"/>
       <w:r>
+        <w:rPr>
+          <w:sz w:val="40"/>
+          <w:szCs w:val="40"/>
+        </w:rPr>
         <w:t>César](</w:t>
       </w:r>
       <w:proofErr w:type="gramEnd"/>
       <w:r>
         <w:rPr>
+          <w:sz w:val="40"/>
+          <w:szCs w:val="40"/>
           <w:u w:val="single"/>
         </w:rPr>
         <w:t>https://pt.wikipedia.org/wiki/Cifra_de_C%C3%A9sar</w:t>
       </w:r>
       <w:r>
+        <w:rPr>
+          <w:sz w:val="40"/>
+          <w:szCs w:val="40"/>
+        </w:rPr>
         <w:t>)</w:t>
       </w:r>
     </w:p>
     <w:p>
-      <w:r>
+      <w:pPr>
+        <w:jc w:val="both"/>
+        <w:rPr>
+          <w:sz w:val="40"/>
+          <w:szCs w:val="40"/>
+        </w:rPr>
+      </w:pPr>
+      <w:r>
+        <w:rPr>
+          <w:sz w:val="40"/>
+          <w:szCs w:val="40"/>
+        </w:rPr>
         <w:t>é um dos primeiros tipos de criptografias conhecidas na história.</w:t>
       </w:r>
     </w:p>
     <w:p>
-      <w:r>
+      <w:pPr>
+        <w:jc w:val="both"/>
+        <w:rPr>
+          <w:sz w:val="40"/>
+          <w:szCs w:val="40"/>
+        </w:rPr>
+      </w:pPr>
+      <w:r>
+        <w:rPr>
+          <w:sz w:val="40"/>
+          <w:szCs w:val="40"/>
+        </w:rPr>
         <w:t>O imperador romano Júlio César utilizava essa cifra para enviar</w:t>
       </w:r>
     </w:p>
     <w:p>
-      <w:r>
+      <w:pPr>
+        <w:jc w:val="both"/>
+        <w:rPr>
+          <w:sz w:val="40"/>
+          <w:szCs w:val="40"/>
+        </w:rPr>
+      </w:pPr>
+      <w:r>
+        <w:rPr>
+          <w:sz w:val="40"/>
+          <w:szCs w:val="40"/>
+        </w:rPr>
         <w:t>ordens secretas aos seus generais no campo de batalha.</w:t>
       </w:r>
     </w:p>
-    <w:p/>
-    <w:p>
-      <w:r>
+    <w:p>
+      <w:pPr>
+        <w:jc w:val="both"/>
+        <w:rPr>
+          <w:sz w:val="40"/>
+          <w:szCs w:val="40"/>
+        </w:rPr>
+      </w:pPr>
+    </w:p>
+    <w:p>
+      <w:pPr>
+        <w:jc w:val="both"/>
+        <w:rPr>
+          <w:sz w:val="40"/>
+          <w:szCs w:val="40"/>
+        </w:rPr>
+      </w:pPr>
+      <w:r>
+        <w:rPr>
+          <w:sz w:val="40"/>
+          <w:szCs w:val="40"/>
+        </w:rPr>
+        <w:lastRenderedPageBreak/>
         <w:t>A cifra de César é uma das técnicas mais simples de cifrar uma mensagem. É um</w:t>
       </w:r>
     </w:p>
     <w:p>
-      <w:r>
-        <w:lastRenderedPageBreak/>
+      <w:pPr>
+        <w:jc w:val="both"/>
+        <w:rPr>
+          <w:sz w:val="40"/>
+          <w:szCs w:val="40"/>
+        </w:rPr>
+      </w:pPr>
+      <w:r>
+        <w:rPr>
+          <w:sz w:val="40"/>
+          <w:szCs w:val="40"/>
+        </w:rPr>
         <w:t>tipo de cifra por substituição, em que cada letra do texto original é</w:t>
       </w:r>
     </w:p>
     <w:p>
+      <w:pPr>
+        <w:jc w:val="both"/>
+        <w:rPr>
+          <w:sz w:val="40"/>
+          <w:szCs w:val="40"/>
+        </w:rPr>
+      </w:pPr>
       <w:proofErr w:type="spellStart"/>
       <w:r>
+        <w:rPr>
+          <w:sz w:val="40"/>
+          <w:szCs w:val="40"/>
+        </w:rPr>
         <w:t>substituida</w:t>
       </w:r>
       <w:proofErr w:type="spellEnd"/>
       <w:r>
+        <w:rPr>
+          <w:sz w:val="40"/>
+          <w:szCs w:val="40"/>
+        </w:rPr>
         <w:t xml:space="preserve"> por outra que se encontra há um número fixo de posições</w:t>
       </w:r>
     </w:p>
     <w:p>
-      <w:r>
+      <w:pPr>
+        <w:jc w:val="both"/>
+        <w:rPr>
+          <w:sz w:val="40"/>
+          <w:szCs w:val="40"/>
+        </w:rPr>
+      </w:pPr>
+      <w:r>
+        <w:rPr>
+          <w:sz w:val="40"/>
+          <w:szCs w:val="40"/>
+        </w:rPr>
         <w:t xml:space="preserve">(deslocamento) mais </w:t>
       </w:r>
       <w:proofErr w:type="spellStart"/>
       <w:r>
+        <w:rPr>
+          <w:sz w:val="40"/>
+          <w:szCs w:val="40"/>
+        </w:rPr>
         <w:t>a</w:t>
       </w:r>
       <w:proofErr w:type="spellEnd"/>
       <w:r>
+        <w:rPr>
+          <w:sz w:val="40"/>
+          <w:szCs w:val="40"/>
+        </w:rPr>
         <w:t xml:space="preserve"> frente do mesmo alfabeto.</w:t>
       </w:r>
     </w:p>
-    <w:p/>
-    <w:p>
-      <w:r>
+    <w:p>
+      <w:pPr>
+        <w:jc w:val="both"/>
+        <w:rPr>
+          <w:sz w:val="40"/>
+          <w:szCs w:val="40"/>
+        </w:rPr>
+      </w:pPr>
+    </w:p>
+    <w:p>
+      <w:pPr>
+        <w:jc w:val="both"/>
+        <w:rPr>
+          <w:sz w:val="40"/>
+          <w:szCs w:val="40"/>
+        </w:rPr>
+      </w:pPr>
+      <w:r>
+        <w:rPr>
+          <w:sz w:val="40"/>
+          <w:szCs w:val="40"/>
+        </w:rPr>
         <w:t>Por exemplo se usarmos o deslocamento (</w:t>
       </w:r>
       <w:r>
         <w:rPr>
           <w:i/>
           <w:iCs/>
+          <w:sz w:val="40"/>
+          <w:szCs w:val="40"/>
         </w:rPr>
         <w:t>_offset_</w:t>
       </w:r>
       <w:r>
+        <w:rPr>
+          <w:sz w:val="40"/>
+          <w:szCs w:val="40"/>
+        </w:rPr>
         <w:t>) de 3 posições:</w:t>
       </w:r>
     </w:p>
-    <w:p/>
-    <w:p>
-      <w:r>
+    <w:p>
+      <w:pPr>
+        <w:jc w:val="both"/>
+        <w:rPr>
+          <w:sz w:val="40"/>
+          <w:szCs w:val="40"/>
+        </w:rPr>
+      </w:pPr>
+    </w:p>
+    <w:p>
+      <w:pPr>
+        <w:jc w:val="both"/>
+        <w:rPr>
+          <w:sz w:val="40"/>
+          <w:szCs w:val="40"/>
+        </w:rPr>
+      </w:pPr>
+      <w:r>
+        <w:rPr>
+          <w:sz w:val="40"/>
+          <w:szCs w:val="40"/>
+        </w:rPr>
         <w:t>* Alfabeto sem cifrar: A B C D E F G H I J K L M N O P Q R S T U V W X Y Z</w:t>
       </w:r>
     </w:p>
     <w:p>
-      <w:r>
+      <w:pPr>
+        <w:jc w:val="both"/>
+        <w:rPr>
+          <w:sz w:val="40"/>
+          <w:szCs w:val="40"/>
+        </w:rPr>
+      </w:pPr>
+      <w:r>
+        <w:rPr>
+          <w:sz w:val="40"/>
+          <w:szCs w:val="40"/>
+        </w:rPr>
         <w:t>* Alfabeto com cifra:  D E F G H I J K L M N O P Q R S T U V W X Y Z A B C</w:t>
       </w:r>
     </w:p>
     <w:p>
-      <w:r>
+      <w:pPr>
+        <w:jc w:val="both"/>
+        <w:rPr>
+          <w:sz w:val="40"/>
+          <w:szCs w:val="40"/>
+        </w:rPr>
+      </w:pPr>
+      <w:r>
+        <w:rPr>
+          <w:sz w:val="40"/>
+          <w:szCs w:val="40"/>
+        </w:rPr>
         <w:t>* A letra A será D</w:t>
       </w:r>
     </w:p>
     <w:p>
-      <w:r>
+      <w:pPr>
+        <w:jc w:val="both"/>
+        <w:rPr>
+          <w:sz w:val="40"/>
+          <w:szCs w:val="40"/>
+        </w:rPr>
+      </w:pPr>
+      <w:r>
+        <w:rPr>
+          <w:sz w:val="40"/>
+          <w:szCs w:val="40"/>
+        </w:rPr>
         <w:t>* A palavra CASA será FDVD</w:t>
       </w:r>
     </w:p>
-    <w:p/>
-    <w:p>
-      <w:r>
+    <w:p>
+      <w:pPr>
+        <w:jc w:val="both"/>
+        <w:rPr>
+          <w:sz w:val="40"/>
+          <w:szCs w:val="40"/>
+        </w:rPr>
+      </w:pPr>
+    </w:p>
+    <w:p>
+      <w:pPr>
+        <w:jc w:val="both"/>
+        <w:rPr>
+          <w:sz w:val="40"/>
+          <w:szCs w:val="40"/>
+        </w:rPr>
+      </w:pPr>
+      <w:r>
+        <w:rPr>
+          <w:sz w:val="40"/>
+          <w:szCs w:val="40"/>
+        </w:rPr>
         <w:t>Atualmente todas as cifras de substituição alfabética simples, são decifradas</w:t>
       </w:r>
     </w:p>
     <w:p>
-      <w:r>
+      <w:pPr>
+        <w:jc w:val="both"/>
+        <w:rPr>
+          <w:sz w:val="40"/>
+          <w:szCs w:val="40"/>
+        </w:rPr>
+      </w:pPr>
+      <w:r>
+        <w:rPr>
+          <w:sz w:val="40"/>
+          <w:szCs w:val="40"/>
+        </w:rPr>
         <w:t>com facilidade e não oferecem muita segurança na comunicação por si mesma,</w:t>
       </w:r>
     </w:p>
     <w:p>
-      <w:r>
+      <w:pPr>
+        <w:jc w:val="both"/>
+        <w:rPr>
+          <w:sz w:val="40"/>
+          <w:szCs w:val="40"/>
+        </w:rPr>
+      </w:pPr>
+      <w:r>
+        <w:rPr>
+          <w:sz w:val="40"/>
+          <w:szCs w:val="40"/>
+        </w:rPr>
+        <w:lastRenderedPageBreak/>
         <w:t>mas a cifra de César muitas vezes pode fazer parte de um sistema</w:t>
       </w:r>
     </w:p>
     <w:p>
-      <w:r>
+      <w:pPr>
+        <w:jc w:val="both"/>
+        <w:rPr>
+          <w:sz w:val="40"/>
+          <w:szCs w:val="40"/>
+        </w:rPr>
+      </w:pPr>
+      <w:r>
+        <w:rPr>
+          <w:sz w:val="40"/>
+          <w:szCs w:val="40"/>
+        </w:rPr>
         <w:t xml:space="preserve">mais complexo de criptografia, </w:t>
       </w:r>
       <w:proofErr w:type="spellStart"/>
       <w:r>
+        <w:rPr>
+          <w:sz w:val="40"/>
+          <w:szCs w:val="40"/>
+        </w:rPr>
         <w:t>comoxd</w:t>
       </w:r>
       <w:proofErr w:type="spellEnd"/>
     </w:p>
     <w:p>
-      <w:r>
+      <w:pPr>
+        <w:jc w:val="both"/>
+        <w:rPr>
+          <w:sz w:val="40"/>
+          <w:szCs w:val="40"/>
+        </w:rPr>
+      </w:pPr>
+      <w:r>
+        <w:rPr>
+          <w:sz w:val="40"/>
+          <w:szCs w:val="40"/>
+        </w:rPr>
         <w:t xml:space="preserve">a cifra de </w:t>
       </w:r>
       <w:proofErr w:type="spellStart"/>
       <w:r>
+        <w:rPr>
+          <w:sz w:val="40"/>
+          <w:szCs w:val="40"/>
+        </w:rPr>
         <w:t>Vigenère</w:t>
       </w:r>
       <w:proofErr w:type="spellEnd"/>
       <w:r>
+        <w:rPr>
+          <w:sz w:val="40"/>
+          <w:szCs w:val="40"/>
+        </w:rPr>
         <w:t>, e tem aplicação no sistema ROT13.</w:t>
       </w:r>
     </w:p>
-    <w:p/>
-    <w:p>
-      <w:r>
+    <w:p>
+      <w:pPr>
+        <w:jc w:val="both"/>
+        <w:rPr>
+          <w:sz w:val="40"/>
+          <w:szCs w:val="40"/>
+        </w:rPr>
+      </w:pPr>
+    </w:p>
+    <w:p>
+      <w:pPr>
+        <w:jc w:val="both"/>
+        <w:rPr>
+          <w:sz w:val="40"/>
+          <w:szCs w:val="40"/>
+        </w:rPr>
+      </w:pPr>
+      <w:r>
+        <w:rPr>
+          <w:sz w:val="40"/>
+          <w:szCs w:val="40"/>
+        </w:rPr>
         <w:t> </w:t>
       </w:r>
     </w:p>
-    <w:p/>
-    <w:p>
+    <w:p>
+      <w:pPr>
+        <w:jc w:val="both"/>
+        <w:rPr>
+          <w:sz w:val="40"/>
+          <w:szCs w:val="40"/>
+        </w:rPr>
+      </w:pPr>
+    </w:p>
+    <w:p>
+      <w:pPr>
+        <w:jc w:val="both"/>
+        <w:rPr>
+          <w:sz w:val="40"/>
+          <w:szCs w:val="40"/>
+        </w:rPr>
+      </w:pPr>
       <w:r>
         <w:rPr>
           <w:b/>
           <w:bCs/>
+          <w:sz w:val="40"/>
+          <w:szCs w:val="40"/>
         </w:rPr>
         <w:t xml:space="preserve">## 3. Funcionalidades </w:t>
       </w:r>
     </w:p>
-    <w:p/>
-    <w:p>
-      <w:r>
+    <w:p>
+      <w:pPr>
+        <w:jc w:val="both"/>
+        <w:rPr>
+          <w:sz w:val="40"/>
+          <w:szCs w:val="40"/>
+        </w:rPr>
+      </w:pPr>
+    </w:p>
+    <w:p>
+      <w:pPr>
+        <w:jc w:val="both"/>
+        <w:rPr>
+          <w:sz w:val="40"/>
+          <w:szCs w:val="40"/>
+        </w:rPr>
+      </w:pPr>
+      <w:r>
+        <w:rPr>
+          <w:sz w:val="40"/>
+          <w:szCs w:val="40"/>
+        </w:rPr>
         <w:t xml:space="preserve">A 'Criptografia para as </w:t>
       </w:r>
       <w:proofErr w:type="spellStart"/>
       <w:r>
+        <w:rPr>
+          <w:sz w:val="40"/>
+          <w:szCs w:val="40"/>
+        </w:rPr>
         <w:t>Julietes</w:t>
       </w:r>
       <w:proofErr w:type="spellEnd"/>
       <w:r>
+        <w:rPr>
+          <w:sz w:val="40"/>
+          <w:szCs w:val="40"/>
+        </w:rPr>
         <w:t>', exibe ao usuário a decisão de cifrar ou decifrar uma mensagem, ao clicar no botão correspondente, o usuário deverá informar o deslocamento/chave (um número inteiro, positivo) correspondente à cifragem em questão.</w:t>
       </w:r>
     </w:p>
-    <w:p/>
-    <w:p>
-      <w:r>
+    <w:p>
+      <w:pPr>
+        <w:jc w:val="both"/>
+        <w:rPr>
+          <w:sz w:val="40"/>
+          <w:szCs w:val="40"/>
+        </w:rPr>
+      </w:pPr>
+    </w:p>
+    <w:p>
+      <w:pPr>
+        <w:jc w:val="both"/>
+        <w:rPr>
+          <w:sz w:val="40"/>
+          <w:szCs w:val="40"/>
+        </w:rPr>
+      </w:pPr>
+      <w:r>
+        <w:rPr>
+          <w:sz w:val="40"/>
+          <w:szCs w:val="40"/>
+        </w:rPr>
         <w:t>Ao digitar a mensagem, automaticamente o resultado da cifragem/</w:t>
       </w:r>
       <w:proofErr w:type="spellStart"/>
       <w:r>
+        <w:rPr>
+          <w:sz w:val="40"/>
+          <w:szCs w:val="40"/>
+        </w:rPr>
         <w:t>descifragem</w:t>
       </w:r>
       <w:proofErr w:type="spellEnd"/>
       <w:r>
+        <w:rPr>
+          <w:sz w:val="40"/>
+          <w:szCs w:val="40"/>
+        </w:rPr>
         <w:t xml:space="preserve"> será exibido no campo Resultado logo abaixo do campo de texto.</w:t>
       </w:r>
     </w:p>
-    <w:p/>
-    <w:p>
-      <w:r>
+    <w:p>
+      <w:pPr>
+        <w:jc w:val="both"/>
+        <w:rPr>
+          <w:sz w:val="40"/>
+          <w:szCs w:val="40"/>
+        </w:rPr>
+      </w:pPr>
+    </w:p>
+    <w:p>
+      <w:pPr>
+        <w:jc w:val="both"/>
+        <w:rPr>
+          <w:sz w:val="40"/>
+          <w:szCs w:val="40"/>
+        </w:rPr>
+      </w:pPr>
+      <w:r>
+        <w:rPr>
+          <w:sz w:val="40"/>
+          <w:szCs w:val="40"/>
+        </w:rPr>
         <w:t xml:space="preserve">A aplicação utiliza a chave numérica para deslocar a letra informada até a letra correspondente do alfabeto realizando o processo de cifrar e </w:t>
       </w:r>
       <w:proofErr w:type="spellStart"/>
       <w:r>
+        <w:rPr>
+          <w:sz w:val="40"/>
+          <w:szCs w:val="40"/>
+        </w:rPr>
         <w:t>descifrar</w:t>
       </w:r>
       <w:proofErr w:type="spellEnd"/>
       <w:r>
-        <w:t xml:space="preserve"> através das funções encode e </w:t>
+        <w:rPr>
+          <w:sz w:val="40"/>
+          <w:szCs w:val="40"/>
+        </w:rPr>
+        <w:t xml:space="preserve"> </w:t>
+      </w:r>
+      <w:r>
+        <w:rPr>
+          <w:sz w:val="40"/>
+          <w:szCs w:val="40"/>
+        </w:rPr>
+        <w:lastRenderedPageBreak/>
+        <w:t xml:space="preserve">através das funções encode e </w:t>
       </w:r>
       <w:proofErr w:type="spellStart"/>
       <w:r>
+        <w:rPr>
+          <w:sz w:val="40"/>
+          <w:szCs w:val="40"/>
+        </w:rPr>
         <w:t>decode</w:t>
       </w:r>
       <w:proofErr w:type="spellEnd"/>
       <w:r>
+        <w:rPr>
+          <w:sz w:val="40"/>
+          <w:szCs w:val="40"/>
+        </w:rPr>
         <w:t xml:space="preserve"> respectivamente.</w:t>
       </w:r>
     </w:p>
-    <w:p/>
-    <w:p>
+    <w:p>
+      <w:pPr>
+        <w:jc w:val="both"/>
+        <w:rPr>
+          <w:sz w:val="40"/>
+          <w:szCs w:val="40"/>
+        </w:rPr>
+      </w:pPr>
+    </w:p>
+    <w:p>
+      <w:pPr>
+        <w:jc w:val="both"/>
+        <w:rPr>
+          <w:sz w:val="40"/>
+          <w:szCs w:val="40"/>
+        </w:rPr>
+      </w:pPr>
       <w:r>
         <w:rPr>
           <w:b/>
           <w:bCs/>
+          <w:sz w:val="40"/>
+          <w:szCs w:val="40"/>
         </w:rPr>
         <w:t>## 4. Desenvolvimento</w:t>
       </w:r>
     </w:p>
-    <w:p/>
-    <w:p>
-      <w:r>
+    <w:p>
+      <w:pPr>
+        <w:jc w:val="both"/>
+        <w:rPr>
+          <w:sz w:val="40"/>
+          <w:szCs w:val="40"/>
+        </w:rPr>
+      </w:pPr>
+    </w:p>
+    <w:p>
+      <w:pPr>
+        <w:jc w:val="both"/>
+        <w:rPr>
+          <w:sz w:val="40"/>
+          <w:szCs w:val="40"/>
+        </w:rPr>
+      </w:pPr>
+      <w:r>
+        <w:rPr>
+          <w:sz w:val="40"/>
+          <w:szCs w:val="40"/>
+        </w:rPr>
         <w:t>UX: definição do usuário, planejamento da interface e funcionalidades.</w:t>
       </w:r>
     </w:p>
     <w:p>
-      <w:r>
+      <w:pPr>
+        <w:jc w:val="both"/>
+        <w:rPr>
+          <w:sz w:val="40"/>
+          <w:szCs w:val="40"/>
+        </w:rPr>
+      </w:pPr>
+      <w:r>
+        <w:rPr>
+          <w:sz w:val="40"/>
+          <w:szCs w:val="40"/>
+        </w:rPr>
         <w:t>Sequência Lógica: planejamento da sequência lógica necessária para desenvolvimento do código para esta aplicação.</w:t>
       </w:r>
     </w:p>
     <w:p>
-      <w:r>
+      <w:pPr>
+        <w:jc w:val="both"/>
+        <w:rPr>
+          <w:sz w:val="40"/>
+          <w:szCs w:val="40"/>
+        </w:rPr>
+      </w:pPr>
+      <w:r>
+        <w:rPr>
+          <w:sz w:val="40"/>
+          <w:szCs w:val="40"/>
+        </w:rPr>
         <w:t>HTML: desenvolvimento do HTML base para a aplicação.</w:t>
       </w:r>
     </w:p>
     <w:p>
-      <w:r>
+      <w:pPr>
+        <w:jc w:val="both"/>
+        <w:rPr>
+          <w:sz w:val="40"/>
+          <w:szCs w:val="40"/>
+        </w:rPr>
+      </w:pPr>
+      <w:r>
+        <w:rPr>
+          <w:sz w:val="40"/>
+          <w:szCs w:val="40"/>
+        </w:rPr>
         <w:t>Javascript: desenvolvimento do código Javascript e primeiros testes de funcionamento.</w:t>
       </w:r>
     </w:p>
     <w:p>
-      <w:r>
+      <w:pPr>
+        <w:jc w:val="both"/>
+        <w:rPr>
+          <w:sz w:val="40"/>
+          <w:szCs w:val="40"/>
+        </w:rPr>
+      </w:pPr>
+      <w:r>
+        <w:rPr>
+          <w:sz w:val="40"/>
+          <w:szCs w:val="40"/>
+        </w:rPr>
         <w:t>CSS: desenvolvimento do CSS.</w:t>
       </w:r>
     </w:p>
     <w:p>
-      <w:r>
+      <w:pPr>
+        <w:jc w:val="both"/>
+        <w:rPr>
+          <w:sz w:val="40"/>
+          <w:szCs w:val="40"/>
+        </w:rPr>
+      </w:pPr>
+      <w:r>
+        <w:rPr>
+          <w:sz w:val="40"/>
+          <w:szCs w:val="40"/>
+        </w:rPr>
         <w:t xml:space="preserve">Revisão: revisão do código, implementações necessárias HTML, CSS, </w:t>
       </w:r>
       <w:proofErr w:type="spellStart"/>
       <w:r>
+        <w:rPr>
+          <w:sz w:val="40"/>
+          <w:szCs w:val="40"/>
+        </w:rPr>
         <w:t>JavaScript</w:t>
       </w:r>
       <w:proofErr w:type="spellEnd"/>
       <w:r>
+        <w:rPr>
+          <w:sz w:val="40"/>
+          <w:szCs w:val="40"/>
+        </w:rPr>
         <w:t>.</w:t>
       </w:r>
     </w:p>
     <w:p>
-      <w:r>
+      <w:pPr>
+        <w:jc w:val="both"/>
+        <w:rPr>
+          <w:sz w:val="40"/>
+          <w:szCs w:val="40"/>
+        </w:rPr>
+      </w:pPr>
+      <w:r>
+        <w:rPr>
+          <w:sz w:val="40"/>
+          <w:szCs w:val="40"/>
+        </w:rPr>
         <w:t>Testes: desenvolvimento de testes para validar o funcionamento esperado da aplicação</w:t>
       </w:r>
     </w:p>
-    <w:p/>
-    <w:p>
+    <w:p>
+      <w:pPr>
+        <w:jc w:val="both"/>
+        <w:rPr>
+          <w:sz w:val="40"/>
+          <w:szCs w:val="40"/>
+        </w:rPr>
+      </w:pPr>
+    </w:p>
+    <w:p>
+      <w:pPr>
+        <w:jc w:val="both"/>
+        <w:rPr>
+          <w:sz w:val="40"/>
+          <w:szCs w:val="40"/>
+        </w:rPr>
+      </w:pPr>
       <w:r>
         <w:rPr>
           <w:b/>
           <w:bCs/>
+          <w:sz w:val="40"/>
+          <w:szCs w:val="40"/>
         </w:rPr>
         <w:t>## 5. Definição dos usuários</w:t>
       </w:r>
     </w:p>
-    <w:p/>
-    <w:p>
-      <w:r>
+    <w:p>
+      <w:pPr>
+        <w:jc w:val="both"/>
+        <w:rPr>
+          <w:sz w:val="40"/>
+          <w:szCs w:val="40"/>
+        </w:rPr>
+      </w:pPr>
+    </w:p>
+    <w:p>
+      <w:pPr>
+        <w:jc w:val="both"/>
+        <w:rPr>
+          <w:sz w:val="40"/>
+          <w:szCs w:val="40"/>
+        </w:rPr>
+      </w:pPr>
+      <w:r>
+        <w:rPr>
+          <w:sz w:val="40"/>
+          <w:szCs w:val="40"/>
+        </w:rPr>
+        <w:lastRenderedPageBreak/>
         <w:t xml:space="preserve">Através da Introdução adotada, consideram-se que os usuários são </w:t>
       </w:r>
       <w:proofErr w:type="spellStart"/>
       <w:r>
+        <w:rPr>
+          <w:sz w:val="40"/>
+          <w:szCs w:val="40"/>
+        </w:rPr>
         <w:t>todes</w:t>
       </w:r>
       <w:proofErr w:type="spellEnd"/>
       <w:r>
+        <w:rPr>
+          <w:sz w:val="40"/>
+          <w:szCs w:val="40"/>
+        </w:rPr>
         <w:t xml:space="preserve"> os públicos e para </w:t>
       </w:r>
       <w:proofErr w:type="spellStart"/>
       <w:r>
+        <w:rPr>
+          <w:sz w:val="40"/>
+          <w:szCs w:val="40"/>
+        </w:rPr>
         <w:t>todes</w:t>
       </w:r>
       <w:proofErr w:type="spellEnd"/>
       <w:r>
+        <w:rPr>
+          <w:sz w:val="40"/>
+          <w:szCs w:val="40"/>
+        </w:rPr>
         <w:t xml:space="preserve"> os apaixonados!!!  </w:t>
       </w:r>
     </w:p>
-    <w:p/>
-    <w:p>
-      <w:r>
+    <w:p>
+      <w:pPr>
+        <w:jc w:val="both"/>
+        <w:rPr>
+          <w:sz w:val="40"/>
+          <w:szCs w:val="40"/>
+        </w:rPr>
+      </w:pPr>
+    </w:p>
+    <w:p>
+      <w:pPr>
+        <w:jc w:val="both"/>
+        <w:rPr>
+          <w:sz w:val="40"/>
+          <w:szCs w:val="40"/>
+        </w:rPr>
+      </w:pPr>
+      <w:r>
+        <w:rPr>
+          <w:sz w:val="40"/>
+          <w:szCs w:val="40"/>
+        </w:rPr>
         <w:t xml:space="preserve">Dessa forma, o desenvolvimento da interface foi </w:t>
       </w:r>
       <w:proofErr w:type="spellStart"/>
       <w:proofErr w:type="gramStart"/>
       <w:r>
+        <w:rPr>
+          <w:sz w:val="40"/>
+          <w:szCs w:val="40"/>
+        </w:rPr>
         <w:t>realizado,procurando</w:t>
       </w:r>
       <w:proofErr w:type="spellEnd"/>
       <w:proofErr w:type="gramEnd"/>
       <w:r>
+        <w:rPr>
+          <w:sz w:val="40"/>
+          <w:szCs w:val="40"/>
+        </w:rPr>
         <w:t xml:space="preserve"> proporcionar uma usabilidade intuitiva e simples, para que o usuário possa fazer uso da aplicação com facilidade e rapidez.</w:t>
       </w:r>
     </w:p>
-    <w:p/>
-    <w:p>
-      <w:r>
+    <w:p>
+      <w:pPr>
+        <w:jc w:val="both"/>
+        <w:rPr>
+          <w:sz w:val="40"/>
+          <w:szCs w:val="40"/>
+        </w:rPr>
+      </w:pPr>
+    </w:p>
+    <w:p>
+      <w:pPr>
+        <w:jc w:val="both"/>
+        <w:rPr>
+          <w:sz w:val="40"/>
+          <w:szCs w:val="40"/>
+        </w:rPr>
+      </w:pPr>
+      <w:r>
+        <w:rPr>
+          <w:sz w:val="40"/>
+          <w:szCs w:val="40"/>
+        </w:rPr>
         <w:t>A escolha de ícones e fontes foi realizada pensando em proporcionar a sensação de mistério e segredo ao usuário no contexto da festa surpresa, mantendo a legibilidade e auxiliando visualmente o entendimento do uso intuitivo da aplicação.</w:t>
       </w:r>
     </w:p>
     <w:p>
-      <w:r>
+      <w:pPr>
+        <w:jc w:val="both"/>
+        <w:rPr>
+          <w:sz w:val="40"/>
+          <w:szCs w:val="40"/>
+        </w:rPr>
+      </w:pPr>
+      <w:r>
+        <w:rPr>
+          <w:sz w:val="40"/>
+          <w:szCs w:val="40"/>
+        </w:rPr>
         <w:br/>
       </w:r>
     </w:p>
     <w:p>
+      <w:pPr>
+        <w:jc w:val="both"/>
+        <w:rPr>
+          <w:sz w:val="40"/>
+          <w:szCs w:val="40"/>
+        </w:rPr>
+      </w:pPr>
       <w:r>
         <w:rPr>
           <w:b/>
           <w:bCs/>
+          <w:sz w:val="40"/>
+          <w:szCs w:val="40"/>
         </w:rPr>
         <w:t>## 6. Instruções de uso</w:t>
       </w:r>
     </w:p>
-    <w:p/>
-    <w:p>
-      <w:r>
+    <w:p>
+      <w:pPr>
+        <w:jc w:val="both"/>
+        <w:rPr>
+          <w:sz w:val="40"/>
+          <w:szCs w:val="40"/>
+        </w:rPr>
+      </w:pPr>
+    </w:p>
+    <w:p>
+      <w:pPr>
+        <w:jc w:val="both"/>
+        <w:rPr>
+          <w:sz w:val="40"/>
+          <w:szCs w:val="40"/>
+        </w:rPr>
+      </w:pPr>
+      <w:r>
+        <w:rPr>
+          <w:sz w:val="40"/>
+          <w:szCs w:val="40"/>
+        </w:rPr>
         <w:t xml:space="preserve">A 'Criptografia para as </w:t>
       </w:r>
       <w:proofErr w:type="spellStart"/>
       <w:r>
+        <w:rPr>
+          <w:sz w:val="40"/>
+          <w:szCs w:val="40"/>
+        </w:rPr>
         <w:t>Julietes</w:t>
       </w:r>
       <w:proofErr w:type="spellEnd"/>
       <w:r>
+        <w:rPr>
+          <w:sz w:val="40"/>
+          <w:szCs w:val="40"/>
+        </w:rPr>
         <w:t xml:space="preserve">', possui uma página intuitiva e de fácil utilização, feita para atender </w:t>
       </w:r>
       <w:proofErr w:type="spellStart"/>
       <w:r>
+        <w:rPr>
+          <w:sz w:val="40"/>
+          <w:szCs w:val="40"/>
+        </w:rPr>
         <w:t>todes</w:t>
       </w:r>
       <w:proofErr w:type="spellEnd"/>
       <w:r>
+        <w:rPr>
+          <w:sz w:val="40"/>
+          <w:szCs w:val="40"/>
+        </w:rPr>
         <w:t xml:space="preserve"> as necessidades dos usuários.</w:t>
       </w:r>
     </w:p>
     <w:p>
-      <w:r>
+      <w:pPr>
+        <w:jc w:val="both"/>
+        <w:rPr>
+          <w:sz w:val="40"/>
+          <w:szCs w:val="40"/>
+        </w:rPr>
+      </w:pPr>
+      <w:r>
+        <w:rPr>
+          <w:sz w:val="40"/>
+          <w:szCs w:val="40"/>
+        </w:rPr>
         <w:t>Ao abrir a página web, no primeiro campo, o usuário deve inserir a frase, ou texto romântico que desejar;</w:t>
       </w:r>
     </w:p>
-    <w:p/>
-    <w:p>
-      <w:r>
+    <w:p>
+      <w:pPr>
+        <w:jc w:val="both"/>
+        <w:rPr>
+          <w:sz w:val="40"/>
+          <w:szCs w:val="40"/>
+        </w:rPr>
+      </w:pPr>
+    </w:p>
+    <w:p>
+      <w:pPr>
+        <w:jc w:val="both"/>
+        <w:rPr>
+          <w:sz w:val="40"/>
+          <w:szCs w:val="40"/>
+        </w:rPr>
+      </w:pPr>
+      <w:r>
+        <w:rPr>
+          <w:sz w:val="40"/>
+          <w:szCs w:val="40"/>
+        </w:rPr>
         <w:t>No segundo campo, a chave de criptografia (números);</w:t>
       </w:r>
     </w:p>
-    <w:p/>
-    <w:p>
-      <w:r>
+    <w:p>
+      <w:pPr>
+        <w:jc w:val="both"/>
+        <w:rPr>
+          <w:sz w:val="40"/>
+          <w:szCs w:val="40"/>
+        </w:rPr>
+      </w:pPr>
+    </w:p>
+    <w:p>
+      <w:pPr>
+        <w:jc w:val="both"/>
+        <w:rPr>
+          <w:sz w:val="40"/>
+          <w:szCs w:val="40"/>
+        </w:rPr>
+      </w:pPr>
+      <w:r>
+        <w:rPr>
+          <w:sz w:val="40"/>
+          <w:szCs w:val="40"/>
+        </w:rPr>
         <w:t>Logo em seguida, clique no botão "Criptografar". A frase criptografada aparecerá na caixa "Resultado", abaixo do botão "Criptografar!";</w:t>
       </w:r>
     </w:p>
-    <w:p/>
-    <w:p>
-      <w:r>
+    <w:p>
+      <w:pPr>
+        <w:jc w:val="both"/>
+        <w:rPr>
+          <w:sz w:val="40"/>
+          <w:szCs w:val="40"/>
+        </w:rPr>
+      </w:pPr>
+    </w:p>
+    <w:p>
+      <w:pPr>
+        <w:jc w:val="both"/>
+        <w:rPr>
+          <w:sz w:val="40"/>
+          <w:szCs w:val="40"/>
+        </w:rPr>
+      </w:pPr>
+      <w:r>
+        <w:rPr>
+          <w:sz w:val="40"/>
+          <w:szCs w:val="40"/>
+        </w:rPr>
         <w:t xml:space="preserve">Para </w:t>
       </w:r>
       <w:proofErr w:type="spellStart"/>
       <w:r>
+        <w:rPr>
+          <w:sz w:val="40"/>
+          <w:szCs w:val="40"/>
+        </w:rPr>
         <w:t>descriptografar</w:t>
       </w:r>
       <w:proofErr w:type="spellEnd"/>
       <w:r>
+        <w:rPr>
+          <w:sz w:val="40"/>
+          <w:szCs w:val="40"/>
+        </w:rPr>
         <w:t xml:space="preserve"> um texto, insira no campo "Digite sua mensagem" e clique em "</w:t>
       </w:r>
       <w:proofErr w:type="spellStart"/>
       <w:r>
+        <w:rPr>
+          <w:sz w:val="40"/>
+          <w:szCs w:val="40"/>
+        </w:rPr>
         <w:t>Descriptografar</w:t>
       </w:r>
       <w:proofErr w:type="spellEnd"/>
       <w:r>
+        <w:rPr>
+          <w:sz w:val="40"/>
+          <w:szCs w:val="40"/>
+        </w:rPr>
         <w:t>". O texto aparecerá também na caixa resultado, logo abaixo do botão "</w:t>
       </w:r>
       <w:proofErr w:type="spellStart"/>
       <w:r>
+        <w:rPr>
+          <w:sz w:val="40"/>
+          <w:szCs w:val="40"/>
+        </w:rPr>
         <w:t>Descriptografar</w:t>
       </w:r>
       <w:proofErr w:type="spellEnd"/>
       <w:proofErr w:type="gramStart"/>
       <w:r>
+        <w:rPr>
+          <w:sz w:val="40"/>
+          <w:szCs w:val="40"/>
+        </w:rPr>
         <w:t>".Por</w:t>
       </w:r>
       <w:proofErr w:type="gramEnd"/>
       <w:r>
+        <w:rPr>
+          <w:sz w:val="40"/>
+          <w:szCs w:val="40"/>
+        </w:rPr>
         <w:t xml:space="preserve"> fim, o botão "Limpar" limpa todos os campos quando é acionado/clicado.</w:t>
       </w:r>
     </w:p>
     <w:p>
-      <w:r>
+      <w:pPr>
+        <w:jc w:val="both"/>
+        <w:rPr>
+          <w:sz w:val="40"/>
+          <w:szCs w:val="40"/>
+        </w:rPr>
+      </w:pPr>
+      <w:r>
+        <w:rPr>
+          <w:sz w:val="40"/>
+          <w:szCs w:val="40"/>
+        </w:rPr>
         <w:t> </w:t>
       </w:r>
     </w:p>
-    <w:p/>
-    <w:p>
+    <w:p>
+      <w:pPr>
+        <w:jc w:val="both"/>
+        <w:rPr>
+          <w:sz w:val="40"/>
+          <w:szCs w:val="40"/>
+        </w:rPr>
+      </w:pPr>
+    </w:p>
+    <w:p>
+      <w:pPr>
+        <w:jc w:val="both"/>
+        <w:rPr>
+          <w:sz w:val="40"/>
+          <w:szCs w:val="40"/>
+        </w:rPr>
+      </w:pPr>
       <w:r>
         <w:rPr>
           <w:b/>
           <w:bCs/>
+          <w:sz w:val="40"/>
+          <w:szCs w:val="40"/>
         </w:rPr>
         <w:t>## 7. Limitações da aplicação</w:t>
       </w:r>
     </w:p>
-    <w:p/>
-    <w:p>
-      <w:r>
+    <w:p>
+      <w:pPr>
+        <w:jc w:val="both"/>
+        <w:rPr>
+          <w:sz w:val="40"/>
+          <w:szCs w:val="40"/>
+        </w:rPr>
+      </w:pPr>
+    </w:p>
+    <w:p>
+      <w:pPr>
+        <w:jc w:val="both"/>
+        <w:rPr>
+          <w:sz w:val="40"/>
+          <w:szCs w:val="40"/>
+        </w:rPr>
+      </w:pPr>
+      <w:r>
+        <w:rPr>
+          <w:sz w:val="40"/>
+          <w:szCs w:val="40"/>
+        </w:rPr>
         <w:t>São características que ainda não foram tratadas, mas funcionarão em próximas atualizações.</w:t>
       </w:r>
     </w:p>
-    <w:p/>
-    <w:p>
-      <w:r>
+    <w:p>
+      <w:pPr>
+        <w:jc w:val="both"/>
+        <w:rPr>
+          <w:sz w:val="40"/>
+          <w:szCs w:val="40"/>
+        </w:rPr>
+      </w:pPr>
+    </w:p>
+    <w:p>
+      <w:pPr>
+        <w:jc w:val="both"/>
+        <w:rPr>
+          <w:sz w:val="40"/>
+          <w:szCs w:val="40"/>
+        </w:rPr>
+      </w:pPr>
+      <w:r>
+        <w:rPr>
+          <w:sz w:val="40"/>
+          <w:szCs w:val="40"/>
+        </w:rPr>
         <w:t>Não criptografa/</w:t>
       </w:r>
       <w:proofErr w:type="spellStart"/>
       <w:r>
+        <w:rPr>
+          <w:sz w:val="40"/>
+          <w:szCs w:val="40"/>
+        </w:rPr>
         <w:t>descriptografa</w:t>
       </w:r>
       <w:proofErr w:type="spellEnd"/>
       <w:r>
+        <w:rPr>
+          <w:sz w:val="40"/>
+          <w:szCs w:val="40"/>
+        </w:rPr>
         <w:t xml:space="preserve"> números e outros caracteres, somente letras maiúsculas;</w:t>
       </w:r>
     </w:p>
-    <w:p/>
-    <w:p>
-      <w:r>
+    <w:p>
+      <w:pPr>
+        <w:jc w:val="both"/>
+        <w:rPr>
+          <w:sz w:val="40"/>
+          <w:szCs w:val="40"/>
+        </w:rPr>
+      </w:pPr>
+    </w:p>
+    <w:p>
+      <w:pPr>
+        <w:jc w:val="both"/>
+        <w:rPr>
+          <w:sz w:val="40"/>
+          <w:szCs w:val="40"/>
+        </w:rPr>
+      </w:pPr>
+      <w:r>
+        <w:rPr>
+          <w:sz w:val="40"/>
+          <w:szCs w:val="40"/>
+        </w:rPr>
         <w:t>Não aceita deslocamento negativo.</w:t>
       </w:r>
     </w:p>
@@ -1116,6 +2298,7 @@
   <w:style w:type="character" w:default="1" w:styleId="Fontepargpadro">
     <w:name w:val="Default Paragraph Font"/>
     <w:uiPriority w:val="1"/>
+    <w:semiHidden/>
     <w:unhideWhenUsed/>
   </w:style>
   <w:style w:type="table" w:default="1" w:styleId="Tabelanormal">

</xml_diff>